<commit_message>
Undecimo Commit -- Eliminar o Crear Propietarios
</commit_message>
<xml_diff>
--- a/documentos/HISTORIA DE USUARIO.docx
+++ b/documentos/HISTORIA DE USUARIO.docx
@@ -406,28 +406,7 @@
           <w:sz w:val="32"/>
           <w:szCs w:val="32"/>
         </w:rPr>
-        <w:t xml:space="preserve">Tener los datos de </w:t>
-      </w:r>
-      <w:r>
-        <w:rPr>
-          <w:sz w:val="32"/>
-          <w:szCs w:val="32"/>
-        </w:rPr>
-        <w:t xml:space="preserve">propietarios y arrendatarios </w:t>
-      </w:r>
-      <w:r>
-        <w:rPr>
-          <w:sz w:val="32"/>
-          <w:szCs w:val="32"/>
-        </w:rPr>
-        <w:t xml:space="preserve">que viven en </w:t>
-      </w:r>
-      <w:r>
-        <w:rPr>
-          <w:sz w:val="32"/>
-          <w:szCs w:val="32"/>
-        </w:rPr>
-        <w:t>el Condominio</w:t>
+        <w:t>Tener los datos de propietarios y arrendatarios que viven en el Condominio</w:t>
       </w:r>
       <w:r>
         <w:rPr>
@@ -770,21 +749,7 @@
           <w:sz w:val="32"/>
           <w:szCs w:val="32"/>
         </w:rPr>
-        <w:t xml:space="preserve">Registrar la </w:t>
-      </w:r>
-      <w:r>
-        <w:rPr>
-          <w:sz w:val="32"/>
-          <w:szCs w:val="32"/>
-        </w:rPr>
-        <w:t xml:space="preserve">hora de salida de las </w:t>
-      </w:r>
-      <w:r>
-        <w:rPr>
-          <w:sz w:val="32"/>
-          <w:szCs w:val="32"/>
-        </w:rPr>
-        <w:t>visitas que recibe diariamente el condominio</w:t>
+        <w:t>Registrar la hora de salida de las visitas que recibe diariamente el condominio</w:t>
       </w:r>
     </w:p>
     <w:p>
@@ -809,14 +774,7 @@
           <w:sz w:val="32"/>
           <w:szCs w:val="32"/>
         </w:rPr>
-        <w:t xml:space="preserve">: saber </w:t>
-      </w:r>
-      <w:r>
-        <w:rPr>
-          <w:sz w:val="32"/>
-          <w:szCs w:val="32"/>
-        </w:rPr>
-        <w:t>la salida de las visitas</w:t>
+        <w:t>: saber la salida de las visitas</w:t>
       </w:r>
       <w:r>
         <w:rPr>
@@ -1335,7 +1293,21 @@
           <w:sz w:val="32"/>
           <w:szCs w:val="32"/>
         </w:rPr>
-        <w:t>tener mis datos en el sistema para cuando reciba visita me envíen un mail de quién es el que me visita.</w:t>
+        <w:t xml:space="preserve">tener mis datos en el sistema para cuando reciba visita me </w:t>
+      </w:r>
+      <w:r>
+        <w:rPr>
+          <w:sz w:val="32"/>
+          <w:szCs w:val="32"/>
+        </w:rPr>
+        <w:t xml:space="preserve">llamen al celular para autorizar la </w:t>
+      </w:r>
+      <w:r>
+        <w:rPr>
+          <w:sz w:val="32"/>
+          <w:szCs w:val="32"/>
+        </w:rPr>
+        <w:t>visita.</w:t>
       </w:r>
       <w:r>
         <w:rPr>

</xml_diff>

<commit_message>
DecimoCuarto -- Validar Rut en Home
</commit_message>
<xml_diff>
--- a/documentos/HISTORIA DE USUARIO.docx
+++ b/documentos/HISTORIA DE USUARIO.docx
@@ -921,35 +921,28 @@
         </w:rPr>
         <w:t xml:space="preserve"> </w:t>
       </w:r>
-      <w:proofErr w:type="gramStart"/>
-      <w:r>
-        <w:rPr>
-          <w:sz w:val="32"/>
-          <w:szCs w:val="32"/>
-        </w:rPr>
-        <w:t>resetear</w:t>
-      </w:r>
-      <w:proofErr w:type="gramEnd"/>
-      <w:r>
-        <w:rPr>
-          <w:sz w:val="32"/>
-          <w:szCs w:val="32"/>
-        </w:rPr>
-        <w:t xml:space="preserve"> mi contraseña cuando mi </w:t>
-      </w:r>
-      <w:r>
-        <w:rPr>
-          <w:sz w:val="32"/>
-          <w:szCs w:val="32"/>
-        </w:rPr>
-        <w:t xml:space="preserve">acceso al sistema </w:t>
-      </w:r>
-      <w:r>
-        <w:rPr>
-          <w:sz w:val="32"/>
-          <w:szCs w:val="32"/>
-        </w:rPr>
-        <w:t>falla</w:t>
+      <w:r>
+        <w:rPr>
+          <w:sz w:val="32"/>
+          <w:szCs w:val="32"/>
+        </w:rPr>
+        <w:t xml:space="preserve">Validar los </w:t>
+      </w:r>
+      <w:proofErr w:type="spellStart"/>
+      <w:r>
+        <w:rPr>
+          <w:sz w:val="32"/>
+          <w:szCs w:val="32"/>
+        </w:rPr>
+        <w:t>R.u.t</w:t>
+      </w:r>
+      <w:proofErr w:type="spellEnd"/>
+      <w:r>
+        <w:rPr>
+          <w:sz w:val="32"/>
+          <w:szCs w:val="32"/>
+        </w:rPr>
+        <w:t>. del usuario, propietarios y visitas</w:t>
       </w:r>
       <w:r>
         <w:rPr>
@@ -990,7 +983,53 @@
           <w:sz w:val="32"/>
           <w:szCs w:val="32"/>
         </w:rPr>
-        <w:t xml:space="preserve"> intentar acceder de nuevo. </w:t>
+        <w:t xml:space="preserve"> </w:t>
+      </w:r>
+      <w:r>
+        <w:rPr>
+          <w:sz w:val="32"/>
+          <w:szCs w:val="32"/>
+        </w:rPr>
+        <w:t xml:space="preserve">Ingresar solo </w:t>
+      </w:r>
+      <w:proofErr w:type="spellStart"/>
+      <w:r>
+        <w:rPr>
+          <w:sz w:val="32"/>
+          <w:szCs w:val="32"/>
+        </w:rPr>
+        <w:t>R.u.t</w:t>
+      </w:r>
+      <w:proofErr w:type="spellEnd"/>
+      <w:r>
+        <w:rPr>
+          <w:sz w:val="32"/>
+          <w:szCs w:val="32"/>
+        </w:rPr>
+        <w:t xml:space="preserve">. correctos en </w:t>
+      </w:r>
+      <w:proofErr w:type="spellStart"/>
+      <w:r>
+        <w:rPr>
+          <w:sz w:val="32"/>
+          <w:szCs w:val="32"/>
+        </w:rPr>
+        <w:t>el</w:t>
+      </w:r>
+      <w:proofErr w:type="spellEnd"/>
+      <w:r>
+        <w:rPr>
+          <w:sz w:val="32"/>
+          <w:szCs w:val="32"/>
+        </w:rPr>
+        <w:t xml:space="preserve"> sistema</w:t>
+      </w:r>
+      <w:r>
+        <w:rPr>
+          <w:sz w:val="32"/>
+          <w:szCs w:val="32"/>
+        </w:rPr>
+        <w:t xml:space="preserve">. </w:t>
       </w:r>
     </w:p>
     <w:p>

</xml_diff>